<commit_message>
Fixed or Add date created
</commit_message>
<xml_diff>
--- a/Template.docx
+++ b/Template.docx
@@ -451,91 +451,23 @@
         </w:rPr>
         <w:t xml:space="preserve"> </w:t>
       </w:r>
-      <w:r>
-        <w:rPr>
-          <w:rFonts w:ascii="Calibri" w:eastAsia="Calibri" w:hAnsi="Calibri" w:cs="Calibri"/>
-          <w:sz w:val="22"/>
-          <w:szCs w:val="22"/>
-        </w:rPr>
-        <w:t>9</w:t>
-      </w:r>
-      <w:r>
-        <w:rPr>
-          <w:rFonts w:ascii="Calibri" w:eastAsia="Calibri" w:hAnsi="Calibri" w:cs="Calibri"/>
-          <w:spacing w:val="1"/>
-          <w:sz w:val="22"/>
-          <w:szCs w:val="22"/>
-        </w:rPr>
-        <w:t xml:space="preserve"> </w:t>
-      </w:r>
-      <w:r>
-        <w:rPr>
-          <w:rFonts w:ascii="Calibri" w:eastAsia="Calibri" w:hAnsi="Calibri" w:cs="Calibri"/>
-          <w:sz w:val="22"/>
-          <w:szCs w:val="22"/>
-        </w:rPr>
-        <w:t>Ja</w:t>
-      </w:r>
-      <w:r>
-        <w:rPr>
-          <w:rFonts w:ascii="Calibri" w:eastAsia="Calibri" w:hAnsi="Calibri" w:cs="Calibri"/>
-          <w:spacing w:val="-1"/>
-          <w:sz w:val="22"/>
-          <w:szCs w:val="22"/>
-        </w:rPr>
-        <w:t>nu</w:t>
-      </w:r>
-      <w:r>
-        <w:rPr>
-          <w:rFonts w:ascii="Calibri" w:eastAsia="Calibri" w:hAnsi="Calibri" w:cs="Calibri"/>
-          <w:sz w:val="22"/>
-          <w:szCs w:val="22"/>
-        </w:rPr>
-        <w:t>ary</w:t>
-      </w:r>
-      <w:r>
-        <w:rPr>
-          <w:rFonts w:ascii="Calibri" w:eastAsia="Calibri" w:hAnsi="Calibri" w:cs="Calibri"/>
-          <w:spacing w:val="-1"/>
-          <w:sz w:val="22"/>
-          <w:szCs w:val="22"/>
-        </w:rPr>
-        <w:t xml:space="preserve"> </w:t>
-      </w:r>
-      <w:r>
-        <w:rPr>
-          <w:rFonts w:ascii="Calibri" w:eastAsia="Calibri" w:hAnsi="Calibri" w:cs="Calibri"/>
-          <w:spacing w:val="-2"/>
-          <w:sz w:val="22"/>
-          <w:szCs w:val="22"/>
-        </w:rPr>
-        <w:t>2</w:t>
-      </w:r>
-      <w:r>
-        <w:rPr>
-          <w:rFonts w:ascii="Calibri" w:eastAsia="Calibri" w:hAnsi="Calibri" w:cs="Calibri"/>
-          <w:spacing w:val="1"/>
-          <w:sz w:val="22"/>
-          <w:szCs w:val="22"/>
-        </w:rPr>
-        <w:t>0</w:t>
-      </w:r>
-      <w:r>
-        <w:rPr>
-          <w:rFonts w:ascii="Calibri" w:eastAsia="Calibri" w:hAnsi="Calibri" w:cs="Calibri"/>
-          <w:spacing w:val="-1"/>
-          <w:sz w:val="22"/>
-          <w:szCs w:val="22"/>
-        </w:rPr>
-        <w:t>2</w:t>
-      </w:r>
-      <w:r>
-        <w:rPr>
-          <w:rFonts w:ascii="Calibri" w:eastAsia="Calibri" w:hAnsi="Calibri" w:cs="Calibri"/>
-          <w:sz w:val="22"/>
-          <w:szCs w:val="22"/>
-        </w:rPr>
-        <w:t>4</w:t>
+      <w:proofErr w:type="gramStart"/>
+      <w:r>
+        <w:rPr>
+          <w:rFonts w:ascii="Calibri" w:eastAsia="Calibri" w:hAnsi="Calibri" w:cs="Calibri"/>
+          <w:sz w:val="22"/>
+          <w:szCs w:val="22"/>
+        </w:rPr>
+        <w:t>{{ date</w:t>
+      </w:r>
+      <w:proofErr w:type="gramEnd"/>
+      <w:r>
+        <w:rPr>
+          <w:rFonts w:ascii="Calibri" w:eastAsia="Calibri" w:hAnsi="Calibri" w:cs="Calibri"/>
+          <w:sz w:val="22"/>
+          <w:szCs w:val="22"/>
+        </w:rPr>
+        <w:t xml:space="preserve"> }}</w:t>
       </w:r>
       <w:r>
         <w:rPr>
@@ -808,7 +740,16 @@
           <w:sz w:val="22"/>
           <w:szCs w:val="22"/>
         </w:rPr>
-        <w:t xml:space="preserve">a                 </w:t>
+        <w:t xml:space="preserve">a                </w:t>
+      </w:r>
+      <w:proofErr w:type="gramStart"/>
+      <w:r>
+        <w:rPr>
+          <w:rFonts w:ascii="Calibri" w:eastAsia="Calibri" w:hAnsi="Calibri" w:cs="Calibri"/>
+          <w:sz w:val="22"/>
+          <w:szCs w:val="22"/>
+        </w:rPr>
+        <w:t xml:space="preserve"> </w:t>
       </w:r>
       <w:r>
         <w:rPr>
@@ -827,6 +768,7 @@
         </w:rPr>
         <w:t>:</w:t>
       </w:r>
+      <w:proofErr w:type="gramEnd"/>
       <w:r>
         <w:rPr>
           <w:rFonts w:ascii="Calibri" w:eastAsia="Calibri" w:hAnsi="Calibri" w:cs="Calibri"/>
@@ -908,7 +850,16 @@
           <w:sz w:val="22"/>
           <w:szCs w:val="22"/>
         </w:rPr>
-        <w:t xml:space="preserve">              </w:t>
+        <w:t xml:space="preserve">             </w:t>
+      </w:r>
+      <w:proofErr w:type="gramStart"/>
+      <w:r>
+        <w:rPr>
+          <w:rFonts w:ascii="Calibri" w:eastAsia="Calibri" w:hAnsi="Calibri" w:cs="Calibri"/>
+          <w:sz w:val="22"/>
+          <w:szCs w:val="22"/>
+        </w:rPr>
+        <w:t xml:space="preserve"> </w:t>
       </w:r>
       <w:r>
         <w:rPr>
@@ -927,6 +878,7 @@
         </w:rPr>
         <w:t>:</w:t>
       </w:r>
+      <w:proofErr w:type="gramEnd"/>
       <w:r>
         <w:rPr>
           <w:rFonts w:ascii="Calibri" w:eastAsia="Calibri" w:hAnsi="Calibri" w:cs="Calibri"/>
@@ -1667,6 +1619,7 @@
         </w:rPr>
         <w:t>H</w:t>
       </w:r>
+      <w:proofErr w:type="gramStart"/>
       <w:r>
         <w:rPr>
           <w:rFonts w:ascii="Calibri" w:eastAsia="Calibri" w:hAnsi="Calibri" w:cs="Calibri"/>
@@ -1692,6 +1645,7 @@
         </w:rPr>
         <w:t>:</w:t>
       </w:r>
+      <w:proofErr w:type="gramEnd"/>
       <w:r>
         <w:rPr>
           <w:rFonts w:ascii="Calibri" w:eastAsia="Calibri" w:hAnsi="Calibri" w:cs="Calibri"/>
@@ -1769,7 +1723,16 @@
           <w:sz w:val="22"/>
           <w:szCs w:val="22"/>
         </w:rPr>
-        <w:t xml:space="preserve">a                 </w:t>
+        <w:t xml:space="preserve">a                </w:t>
+      </w:r>
+      <w:proofErr w:type="gramStart"/>
+      <w:r>
+        <w:rPr>
+          <w:rFonts w:ascii="Calibri" w:eastAsia="Calibri" w:hAnsi="Calibri" w:cs="Calibri"/>
+          <w:sz w:val="22"/>
+          <w:szCs w:val="22"/>
+        </w:rPr>
+        <w:t xml:space="preserve"> </w:t>
       </w:r>
       <w:r>
         <w:rPr>
@@ -1788,6 +1751,7 @@
         </w:rPr>
         <w:t>:</w:t>
       </w:r>
+      <w:proofErr w:type="gramEnd"/>
       <w:r>
         <w:rPr>
           <w:rFonts w:ascii="Calibri" w:eastAsia="Calibri" w:hAnsi="Calibri" w:cs="Calibri"/>
@@ -2290,6 +2254,7 @@
         </w:rPr>
         <w:t xml:space="preserve"> </w:t>
       </w:r>
+      <w:proofErr w:type="gramStart"/>
       <w:r>
         <w:rPr>
           <w:rFonts w:ascii="Calibri" w:eastAsia="Calibri" w:hAnsi="Calibri" w:cs="Calibri"/>
@@ -2307,7 +2272,17 @@
           <w:sz w:val="22"/>
           <w:szCs w:val="22"/>
         </w:rPr>
-        <w:t>tower_owner</w:t>
+        <w:t>tower</w:t>
+      </w:r>
+      <w:proofErr w:type="gramEnd"/>
+      <w:r>
+        <w:rPr>
+          <w:rFonts w:ascii="Calibri" w:eastAsia="Calibri" w:hAnsi="Calibri" w:cs="Calibri"/>
+          <w:spacing w:val="1"/>
+          <w:sz w:val="22"/>
+          <w:szCs w:val="22"/>
+        </w:rPr>
+        <w:t>_owner</w:t>
       </w:r>
       <w:proofErr w:type="spellEnd"/>
       <w:r>
@@ -3319,6 +3294,7 @@
         <w:t xml:space="preserve"> </w:t>
       </w:r>
       <w:proofErr w:type="spellStart"/>
+      <w:proofErr w:type="gramStart"/>
       <w:r>
         <w:rPr>
           <w:rFonts w:ascii="Calibri" w:eastAsia="Calibri" w:hAnsi="Calibri" w:cs="Calibri"/>
@@ -3406,6 +3382,7 @@
         </w:rPr>
         <w:t>:</w:t>
       </w:r>
+      <w:proofErr w:type="gramEnd"/>
     </w:p>
     <w:p>
       <w:pPr>
@@ -6755,6 +6732,7 @@
         <w:t xml:space="preserve"> </w:t>
       </w:r>
       <w:proofErr w:type="spellStart"/>
+      <w:proofErr w:type="gramStart"/>
       <w:r>
         <w:rPr>
           <w:rFonts w:ascii="Calibri" w:eastAsia="Calibri" w:hAnsi="Calibri" w:cs="Calibri"/>
@@ -6790,6 +6768,7 @@
         </w:rPr>
         <w:t>:</w:t>
       </w:r>
+      <w:proofErr w:type="gramEnd"/>
     </w:p>
     <w:p>
       <w:pPr>
@@ -7818,6 +7797,7 @@
                 <w:szCs w:val="18"/>
               </w:rPr>
             </w:pPr>
+            <w:proofErr w:type="gramStart"/>
             <w:r>
               <w:rPr>
                 <w:rFonts w:ascii="Calibri" w:eastAsia="Calibri" w:hAnsi="Calibri" w:cs="Calibri"/>
@@ -7833,7 +7813,16 @@
                 <w:sz w:val="18"/>
                 <w:szCs w:val="18"/>
               </w:rPr>
-              <w:t>system_key</w:t>
+              <w:t>system</w:t>
+            </w:r>
+            <w:proofErr w:type="gramEnd"/>
+            <w:r>
+              <w:rPr>
+                <w:rFonts w:ascii="Calibri" w:eastAsia="Calibri" w:hAnsi="Calibri" w:cs="Calibri"/>
+                <w:sz w:val="18"/>
+                <w:szCs w:val="18"/>
+              </w:rPr>
+              <w:t>_key</w:t>
             </w:r>
             <w:proofErr w:type="spellEnd"/>
             <w:r>
@@ -7876,6 +7865,7 @@
                 <w:highlight w:val="yellow"/>
               </w:rPr>
             </w:pPr>
+            <w:proofErr w:type="gramStart"/>
             <w:r>
               <w:rPr>
                 <w:rFonts w:ascii="Calibri" w:eastAsia="Calibri" w:hAnsi="Calibri" w:cs="Calibri"/>
@@ -7891,7 +7881,16 @@
                 <w:sz w:val="18"/>
                 <w:szCs w:val="18"/>
               </w:rPr>
-              <w:t>tower_owner</w:t>
+              <w:t>tower</w:t>
+            </w:r>
+            <w:proofErr w:type="gramEnd"/>
+            <w:r>
+              <w:rPr>
+                <w:rFonts w:ascii="Calibri" w:eastAsia="Calibri" w:hAnsi="Calibri" w:cs="Calibri"/>
+                <w:sz w:val="18"/>
+                <w:szCs w:val="18"/>
+              </w:rPr>
+              <w:t>_owner</w:t>
             </w:r>
             <w:proofErr w:type="spellEnd"/>
             <w:r>
@@ -7971,13 +7970,23 @@
                 <w:szCs w:val="18"/>
               </w:rPr>
             </w:pPr>
+            <w:proofErr w:type="gramStart"/>
             <w:r>
               <w:rPr>
                 <w:rFonts w:ascii="Calibri" w:eastAsia="Calibri" w:hAnsi="Calibri" w:cs="Calibri"/>
                 <w:sz w:val="18"/>
                 <w:szCs w:val="18"/>
               </w:rPr>
-              <w:t>{{ area }}</w:t>
+              <w:t>{{ area</w:t>
+            </w:r>
+            <w:proofErr w:type="gramEnd"/>
+            <w:r>
+              <w:rPr>
+                <w:rFonts w:ascii="Calibri" w:eastAsia="Calibri" w:hAnsi="Calibri" w:cs="Calibri"/>
+                <w:sz w:val="18"/>
+                <w:szCs w:val="18"/>
+              </w:rPr>
+              <w:t xml:space="preserve"> }}</w:t>
             </w:r>
           </w:p>
         </w:tc>
@@ -8048,6 +8057,7 @@
                 <w:szCs w:val="18"/>
               </w:rPr>
             </w:pPr>
+            <w:proofErr w:type="gramStart"/>
             <w:r>
               <w:rPr>
                 <w:rFonts w:ascii="Calibri" w:eastAsia="Calibri" w:hAnsi="Calibri" w:cs="Calibri"/>
@@ -8063,7 +8073,16 @@
                 <w:sz w:val="18"/>
                 <w:szCs w:val="18"/>
               </w:rPr>
-              <w:t>site_id</w:t>
+              <w:t>site</w:t>
+            </w:r>
+            <w:proofErr w:type="gramEnd"/>
+            <w:r>
+              <w:rPr>
+                <w:rFonts w:ascii="Calibri" w:eastAsia="Calibri" w:hAnsi="Calibri" w:cs="Calibri"/>
+                <w:sz w:val="18"/>
+                <w:szCs w:val="18"/>
+              </w:rPr>
+              <w:t>_id</w:t>
             </w:r>
             <w:proofErr w:type="spellEnd"/>
             <w:r>
@@ -8104,6 +8123,7 @@
                 <w:szCs w:val="18"/>
               </w:rPr>
             </w:pPr>
+            <w:proofErr w:type="gramStart"/>
             <w:r>
               <w:rPr>
                 <w:rFonts w:ascii="Calibri" w:eastAsia="Calibri" w:hAnsi="Calibri" w:cs="Calibri"/>
@@ -8111,7 +8131,17 @@
                 <w:sz w:val="18"/>
                 <w:szCs w:val="18"/>
               </w:rPr>
-              <w:t>{{ sitename }}</w:t>
+              <w:t>{{ sitename</w:t>
+            </w:r>
+            <w:proofErr w:type="gramEnd"/>
+            <w:r>
+              <w:rPr>
+                <w:rFonts w:ascii="Calibri" w:eastAsia="Calibri" w:hAnsi="Calibri" w:cs="Calibri"/>
+                <w:spacing w:val="-1"/>
+                <w:sz w:val="18"/>
+                <w:szCs w:val="18"/>
+              </w:rPr>
+              <w:t xml:space="preserve"> }}</w:t>
             </w:r>
           </w:p>
         </w:tc>
@@ -8143,6 +8173,7 @@
                 <w:szCs w:val="18"/>
               </w:rPr>
             </w:pPr>
+            <w:proofErr w:type="gramStart"/>
             <w:r>
               <w:rPr>
                 <w:rFonts w:ascii="Calibri" w:eastAsia="Calibri" w:hAnsi="Calibri" w:cs="Calibri"/>
@@ -8161,6 +8192,7 @@
               <w:t>longtitude</w:t>
             </w:r>
             <w:proofErr w:type="spellEnd"/>
+            <w:proofErr w:type="gramEnd"/>
             <w:r>
               <w:rPr>
                 <w:rFonts w:ascii="Calibri" w:eastAsia="Calibri" w:hAnsi="Calibri" w:cs="Calibri"/>
@@ -8192,13 +8224,23 @@
                 <w:szCs w:val="18"/>
               </w:rPr>
             </w:pPr>
+            <w:proofErr w:type="gramStart"/>
             <w:r>
               <w:rPr>
                 <w:rFonts w:ascii="Calibri" w:eastAsia="Calibri" w:hAnsi="Calibri" w:cs="Calibri"/>
                 <w:sz w:val="18"/>
                 <w:szCs w:val="18"/>
               </w:rPr>
-              <w:t>{{ latitude }}</w:t>
+              <w:t>{{ latitude</w:t>
+            </w:r>
+            <w:proofErr w:type="gramEnd"/>
+            <w:r>
+              <w:rPr>
+                <w:rFonts w:ascii="Calibri" w:eastAsia="Calibri" w:hAnsi="Calibri" w:cs="Calibri"/>
+                <w:sz w:val="18"/>
+                <w:szCs w:val="18"/>
+              </w:rPr>
+              <w:t xml:space="preserve"> }}</w:t>
             </w:r>
           </w:p>
         </w:tc>
@@ -14330,13 +14372,23 @@
         </w:rPr>
         <w:t xml:space="preserve"> </w:t>
       </w:r>
-      <w:r>
-        <w:rPr>
-          <w:rFonts w:ascii="Calibri" w:eastAsia="Calibri" w:hAnsi="Calibri" w:cs="Calibri"/>
-          <w:sz w:val="22"/>
-          <w:szCs w:val="22"/>
-        </w:rPr>
-        <w:t xml:space="preserve">Oleh,                                                                                                          </w:t>
+      <w:proofErr w:type="gramStart"/>
+      <w:r>
+        <w:rPr>
+          <w:rFonts w:ascii="Calibri" w:eastAsia="Calibri" w:hAnsi="Calibri" w:cs="Calibri"/>
+          <w:sz w:val="22"/>
+          <w:szCs w:val="22"/>
+        </w:rPr>
+        <w:t xml:space="preserve">Oleh,   </w:t>
+      </w:r>
+      <w:proofErr w:type="gramEnd"/>
+      <w:r>
+        <w:rPr>
+          <w:rFonts w:ascii="Calibri" w:eastAsia="Calibri" w:hAnsi="Calibri" w:cs="Calibri"/>
+          <w:sz w:val="22"/>
+          <w:szCs w:val="22"/>
+        </w:rPr>
+        <w:t xml:space="preserve">                                                                                                       </w:t>
       </w:r>
       <w:r>
         <w:rPr>
@@ -15318,6 +15370,7 @@
         <w:t>*</w:t>
       </w:r>
       <w:proofErr w:type="spellStart"/>
+      <w:proofErr w:type="gramStart"/>
       <w:r>
         <w:rPr>
           <w:rFonts w:ascii="Calibri" w:eastAsia="Calibri" w:hAnsi="Calibri" w:cs="Calibri"/>
@@ -15353,6 +15406,7 @@
         <w:t>et</w:t>
       </w:r>
       <w:proofErr w:type="spellEnd"/>
+      <w:proofErr w:type="gramEnd"/>
       <w:r>
         <w:rPr>
           <w:rFonts w:ascii="Calibri" w:eastAsia="Calibri" w:hAnsi="Calibri" w:cs="Calibri"/>

</xml_diff>